<commit_message>
added defend base state
</commit_message>
<xml_diff>
--- a/Documents/FiniteStates and Rules.docx
+++ b/Documents/FiniteStates and Rules.docx
@@ -793,8 +793,22 @@
         <w:rPr>
           <w:sz w:val="24"/>
         </w:rPr>
-        <w:t xml:space="preserve">– if the base health is under 20% and is being attacked by an enemy tank, </w:t>
-      </w:r>
+        <w:t xml:space="preserve">– if the base health is under 20% and </w:t>
+      </w:r>
+      <w:r>
+        <w:rPr>
+          <w:sz w:val="24"/>
+        </w:rPr>
+        <w:t>or</w:t>
+      </w:r>
+      <w:r>
+        <w:rPr>
+          <w:sz w:val="24"/>
+        </w:rPr>
+        <w:t xml:space="preserve"> being attacked by an enemy tank</w:t>
+      </w:r>
+      <w:bookmarkStart w:id="0" w:name="_GoBack"/>
+      <w:bookmarkEnd w:id="0"/>
       <w:r>
         <w:rPr>
           <w:sz w:val="24"/>
@@ -814,8 +828,6 @@
           <w:sz w:val="24"/>
         </w:rPr>
       </w:pPr>
-      <w:bookmarkStart w:id="0" w:name="_GoBack"/>
-      <w:bookmarkEnd w:id="0"/>
     </w:p>
     <w:p>
       <w:pPr>

</xml_diff>